<commit_message>
updates to project description
</commit_message>
<xml_diff>
--- a/docs/Project description.docx
+++ b/docs/Project description.docx
@@ -30,42 +30,18 @@
     </w:p>
     <w:p>
       <w:r>
-        <w:t xml:space="preserve">Using the </w:t>
-      </w:r>
-      <w:proofErr w:type="gramStart"/>
-      <w:r>
-        <w:t>Lufthansa API</w:t>
-      </w:r>
-      <w:proofErr w:type="gramEnd"/>
-      <w:r>
-        <w:t xml:space="preserve"> we want to be able to, given an airport, calculate the delayed flights (how late, how many) over a period of time in order to be able to improve service. We also want to be able to have a way to list which flights are available between airports.</w:t>
-      </w:r>
-    </w:p>
-    <w:p>
-      <w:r>
-        <w:t xml:space="preserve">We will look at the airports within the major countries of UK, Spain, Germany, </w:t>
-      </w:r>
-      <w:proofErr w:type="gramStart"/>
-      <w:r>
-        <w:t>France</w:t>
-      </w:r>
-      <w:proofErr w:type="gramEnd"/>
-      <w:r>
-        <w:t xml:space="preserve"> and Italy.</w:t>
+        <w:t>Using the Lufthansa API we want to be able to, given an airport, calculate the delayed flights (how late, how many) over a period of time in order to be able to improve service. We also want to be able to have a way to list which flights are available between airports.</w:t>
+      </w:r>
+    </w:p>
+    <w:p>
+      <w:r>
+        <w:t>We will look at the airports within the major countries of UK, Spain, Germany, France and Italy.</w:t>
       </w:r>
     </w:p>
     <w:p/>
     <w:p>
       <w:r>
-        <w:t xml:space="preserve">The Lufthansa API returns request data in JSON format which can be stored within a database (most likely </w:t>
-      </w:r>
-      <w:proofErr w:type="spellStart"/>
-      <w:r>
-        <w:t>MongoDb</w:t>
-      </w:r>
-      <w:proofErr w:type="spellEnd"/>
-      <w:r>
-        <w:t xml:space="preserve">) for future querying. </w:t>
+        <w:t xml:space="preserve">The Lufthansa API returns request data in JSON format which can be stored within a database (most likely MongoDb) for future querying. </w:t>
       </w:r>
     </w:p>
     <w:p>
@@ -121,15 +97,7 @@
     </w:p>
     <w:p>
       <w:r>
-        <w:t xml:space="preserve">Returns the requested city’s local airports. City is requested by 3 letter </w:t>
-      </w:r>
-      <w:proofErr w:type="spellStart"/>
-      <w:r>
-        <w:t>shortcode</w:t>
-      </w:r>
-      <w:proofErr w:type="spellEnd"/>
-      <w:r>
-        <w:t xml:space="preserve"> (London below – LON)</w:t>
+        <w:t>Returns the requested city’s local airports. City is requested by 3 letter shortcode (London below – LON)</w:t>
       </w:r>
     </w:p>
     <w:p>
@@ -260,16 +228,7 @@
     </w:p>
     <w:p>
       <w:r>
-        <w:t>Could be useful for automating queries/requests based on a cit</w:t>
-      </w:r>
-      <w:r>
-        <w:t xml:space="preserve">y’s </w:t>
-      </w:r>
-      <w:r>
-        <w:t>airport</w:t>
-      </w:r>
-      <w:r>
-        <w:t xml:space="preserve"> within a country.</w:t>
+        <w:t>Could be useful for automating queries/requests based on a city’s airport within a country.</w:t>
       </w:r>
     </w:p>
     <w:p>
@@ -289,24 +248,7 @@
         <w:t>Takes flight number and date and returns flight status</w:t>
       </w:r>
       <w:r>
-        <w:t xml:space="preserve">. </w:t>
-      </w:r>
-      <w:r>
-        <w:t>Can also be used via arrivals/departures entry point to query specific airports via IATA code</w:t>
-      </w:r>
-      <w:r>
-        <w:t xml:space="preserve"> returning all flights within </w:t>
-      </w:r>
-      <w:proofErr w:type="gramStart"/>
-      <w:r>
-        <w:t>4 hour</w:t>
-      </w:r>
-      <w:proofErr w:type="gramEnd"/>
-      <w:r>
-        <w:t xml:space="preserve"> window</w:t>
-      </w:r>
-      <w:r>
-        <w:t>.</w:t>
+        <w:t>. Can also be used via arrivals/departures entry point to query specific airports via IATA code returning all flights within 4 hour window.</w:t>
       </w:r>
     </w:p>
     <w:p>
@@ -353,6 +295,9 @@
     </w:p>
     <w:p>
       <w:r>
+        <w:rPr>
+          <w:noProof/>
+        </w:rPr>
         <w:drawing>
           <wp:inline distT="0" distB="0" distL="0" distR="0" wp14:anchorId="69B02E19" wp14:editId="36617B51">
             <wp:extent cx="5760720" cy="135255"/>
@@ -644,6 +589,77 @@
     <w:p>
       <w:r>
         <w:br w:type="page"/>
+      </w:r>
+      <w:r>
+        <w:rPr>
+          <w:b/>
+          <w:bCs/>
+        </w:rPr>
+        <w:lastRenderedPageBreak/>
+        <w:t>Example python request code</w:t>
+      </w:r>
+    </w:p>
+    <w:p>
+      <w:r>
+        <w:drawing>
+          <wp:inline distT="0" distB="0" distL="0" distR="0" wp14:anchorId="12D192EC" wp14:editId="3C111BC2">
+            <wp:extent cx="5632113" cy="2419350"/>
+            <wp:effectExtent l="6033" t="0" r="0" b="0"/>
+            <wp:docPr id="2" name="Picture 2" descr="Text&#10;&#10;Description automatically generated"/>
+            <wp:cNvGraphicFramePr>
+              <a:graphicFrameLocks xmlns:a="http://schemas.openxmlformats.org/drawingml/2006/main" noChangeAspect="1"/>
+            </wp:cNvGraphicFramePr>
+            <a:graphic xmlns:a="http://schemas.openxmlformats.org/drawingml/2006/main">
+              <a:graphicData uri="http://schemas.openxmlformats.org/drawingml/2006/picture">
+                <pic:pic xmlns:pic="http://schemas.openxmlformats.org/drawingml/2006/picture">
+                  <pic:nvPicPr>
+                    <pic:cNvPr id="2" name="Picture 2" descr="Text&#10;&#10;Description automatically generated"/>
+                    <pic:cNvPicPr/>
+                  </pic:nvPicPr>
+                  <pic:blipFill>
+                    <a:blip r:embed="rId14"/>
+                    <a:stretch>
+                      <a:fillRect/>
+                    </a:stretch>
+                  </pic:blipFill>
+                  <pic:spPr>
+                    <a:xfrm>
+                      <a:off x="0" y="0"/>
+                      <a:ext cx="5647805" cy="2426091"/>
+                    </a:xfrm>
+                    <a:prstGeom prst="rect">
+                      <a:avLst/>
+                    </a:prstGeom>
+                  </pic:spPr>
+                </pic:pic>
+              </a:graphicData>
+            </a:graphic>
+          </wp:inline>
+        </w:drawing>
+      </w:r>
+    </w:p>
+    <w:p>
+      <w:r>
+        <w:t>The above code loops through a selection of seven airports, over four hour “windows” for each and returns all the flight arrival information for each. The example only uses one day (12</w:t>
+      </w:r>
+      <w:r>
+        <w:rPr>
+          <w:vertAlign w:val="superscript"/>
+        </w:rPr>
+        <w:t>th</w:t>
+      </w:r>
+      <w:r>
+        <w:t xml:space="preserve"> October 2022).</w:t>
+      </w:r>
+    </w:p>
+    <w:p>
+      <w:r>
+        <w:t>This code output can easily be piped into a file or json interpreter for storage.</w:t>
+      </w:r>
+    </w:p>
+    <w:p>
+      <w:r>
+        <w:t>It would absolutely be possible to have this as a daily script.</w:t>
       </w:r>
     </w:p>
     <w:sectPr>

</xml_diff>